<commit_message>
add nguoi dung bang moi
</commit_message>
<xml_diff>
--- a/WebApp.Client/src/assets/templates/FileMau_TK1.docx
+++ b/WebApp.Client/src/assets/templates/FileMau_TK1.docx
@@ -163,7 +163,7 @@
                 <v:stroke joinstyle="miter"/>
                 <v:path gradientshapeok="t" o:connecttype="rect"/>
               </v:shapetype>
-              <v:shape id="Text Box 2" o:spid="_x0000_s1026" type="#_x0000_t202" style="position:absolute;margin-left:317.05pt;margin-top:-15.9pt;width:191.05pt;height:34.65pt;z-index:251640320;visibility:visible;mso-wrap-style:square;mso-width-percent:0;mso-height-percent:0;mso-wrap-distance-left:9pt;mso-wrap-distance-top:0;mso-wrap-distance-right:9pt;mso-wrap-distance-bottom:0;mso-position-horizontal:absolute;mso-position-horizontal-relative:text;mso-position-vertical:absolute;mso-position-vertical-relative:text;mso-width-percent:0;mso-height-percent:0;mso-width-relative:page;mso-height-relative:page;v-text-anchor:middle" o:gfxdata="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" filled="f" stroked="f">
+              <v:shape id="Text Box 2" o:spid="_x0000_s1026" type="#_x0000_t202" style="position:absolute;margin-left:317.05pt;margin-top:-15.9pt;width:191.05pt;height:34.65pt;z-index:251640320;visibility:visible;mso-wrap-style:square;mso-width-percent:0;mso-height-percent:0;mso-wrap-distance-left:9pt;mso-wrap-distance-top:0;mso-wrap-distance-right:9pt;mso-wrap-distance-bottom:0;mso-position-horizontal:absolute;mso-position-horizontal-relative:text;mso-position-vertical:absolute;mso-position-vertical-relative:text;mso-width-percent:0;mso-height-percent:0;mso-width-relative:page;mso-height-relative:page;v-text-anchor:middle" o:gfxdata="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" filled="f" stroked="f">
                 <v:textbox style="mso-fit-shape-to-text:t" inset="1.44pt,1.8pt,1.44pt,1.8pt">
                   <w:txbxContent>
                     <w:p>
@@ -1312,7 +1312,29 @@
           <w:szCs w:val="26"/>
           <w:lang w:val="vi-VN"/>
         </w:rPr>
-        <w:t>{noisinh_xa}</w:t>
+        <w:t>{</w:t>
+      </w:r>
+      <w:r>
+        <w:rPr>
+          <w:rFonts w:ascii="Times New Roman" w:eastAsia="Times New Roman" w:hAnsi="Times New Roman" w:cs="Times New Roman"/>
+          <w:b/>
+          <w:bCs/>
+          <w:sz w:val="26"/>
+          <w:szCs w:val="26"/>
+          <w:lang w:val="vi-VN"/>
+        </w:rPr>
+        <w:t>diachi_</w:t>
+      </w:r>
+      <w:r>
+        <w:rPr>
+          <w:rFonts w:ascii="Times New Roman" w:eastAsia="Times New Roman" w:hAnsi="Times New Roman" w:cs="Times New Roman"/>
+          <w:b/>
+          <w:bCs/>
+          <w:sz w:val="26"/>
+          <w:szCs w:val="26"/>
+          <w:lang w:val="vi-VN"/>
+        </w:rPr>
+        <w:t>xa}</w:t>
       </w:r>
       <w:r>
         <w:rPr>
@@ -1375,52 +1397,7 @@
           <w:szCs w:val="26"/>
           <w:lang w:val="vi-VN"/>
         </w:rPr>
-        <w:t>{noisinh_huyen}</w:t>
-      </w:r>
-      <w:r>
-        <w:rPr>
-          <w:rFonts w:ascii="Times New Roman" w:eastAsia="Times New Roman" w:hAnsi="Times New Roman" w:cs="Times New Roman"/>
-          <w:sz w:val="26"/>
-          <w:szCs w:val="26"/>
-          <w:lang w:val="vi-VN"/>
-        </w:rPr>
-        <w:tab/>
-      </w:r>
-      <w:r>
-        <w:rPr>
-          <w:rFonts w:ascii="Times New Roman" w:eastAsia="Times New Roman" w:hAnsi="Times New Roman" w:cs="Times New Roman"/>
-          <w:sz w:val="26"/>
-          <w:szCs w:val="26"/>
-          <w:lang w:val="vi-VN"/>
-        </w:rPr>
-        <w:t>[0</w:t>
-      </w:r>
-      <w:r>
-        <w:rPr>
-          <w:rFonts w:ascii="Times New Roman" w:eastAsia="Times New Roman" w:hAnsi="Times New Roman" w:cs="Times New Roman"/>
-          <w:sz w:val="26"/>
-          <w:szCs w:val="26"/>
-          <w:lang w:val="vi-VN"/>
-        </w:rPr>
-        <w:t>9</w:t>
-      </w:r>
-      <w:r>
-        <w:rPr>
-          <w:rFonts w:ascii="Times New Roman" w:eastAsia="Times New Roman" w:hAnsi="Times New Roman" w:cs="Times New Roman"/>
-          <w:sz w:val="26"/>
-          <w:szCs w:val="26"/>
-          <w:lang w:val="vi-VN"/>
-        </w:rPr>
-        <w:t>.3]. Tỉnh:</w:t>
-      </w:r>
-      <w:r>
-        <w:rPr>
-          <w:rFonts w:ascii="Times New Roman" w:eastAsia="Times New Roman" w:hAnsi="Times New Roman" w:cs="Times New Roman"/>
-          <w:sz w:val="26"/>
-          <w:szCs w:val="26"/>
-          <w:lang w:val="vi-VN"/>
-        </w:rPr>
-        <w:t xml:space="preserve"> </w:t>
+        <w:t>{</w:t>
       </w:r>
       <w:r>
         <w:rPr>
@@ -1431,7 +1408,96 @@
           <w:szCs w:val="26"/>
           <w:lang w:val="vi-VN"/>
         </w:rPr>
-        <w:t>{noisinh_tinh}</w:t>
+        <w:t>diachi_</w:t>
+      </w:r>
+      <w:r>
+        <w:rPr>
+          <w:rFonts w:ascii="Times New Roman" w:eastAsia="Times New Roman" w:hAnsi="Times New Roman" w:cs="Times New Roman"/>
+          <w:b/>
+          <w:bCs/>
+          <w:sz w:val="26"/>
+          <w:szCs w:val="26"/>
+          <w:lang w:val="vi-VN"/>
+        </w:rPr>
+        <w:t>huyen}</w:t>
+      </w:r>
+      <w:r>
+        <w:rPr>
+          <w:rFonts w:ascii="Times New Roman" w:eastAsia="Times New Roman" w:hAnsi="Times New Roman" w:cs="Times New Roman"/>
+          <w:sz w:val="26"/>
+          <w:szCs w:val="26"/>
+          <w:lang w:val="vi-VN"/>
+        </w:rPr>
+        <w:tab/>
+      </w:r>
+      <w:r>
+        <w:rPr>
+          <w:rFonts w:ascii="Times New Roman" w:eastAsia="Times New Roman" w:hAnsi="Times New Roman" w:cs="Times New Roman"/>
+          <w:sz w:val="26"/>
+          <w:szCs w:val="26"/>
+          <w:lang w:val="vi-VN"/>
+        </w:rPr>
+        <w:t>[0</w:t>
+      </w:r>
+      <w:r>
+        <w:rPr>
+          <w:rFonts w:ascii="Times New Roman" w:eastAsia="Times New Roman" w:hAnsi="Times New Roman" w:cs="Times New Roman"/>
+          <w:sz w:val="26"/>
+          <w:szCs w:val="26"/>
+          <w:lang w:val="vi-VN"/>
+        </w:rPr>
+        <w:t>9</w:t>
+      </w:r>
+      <w:r>
+        <w:rPr>
+          <w:rFonts w:ascii="Times New Roman" w:eastAsia="Times New Roman" w:hAnsi="Times New Roman" w:cs="Times New Roman"/>
+          <w:sz w:val="26"/>
+          <w:szCs w:val="26"/>
+          <w:lang w:val="vi-VN"/>
+        </w:rPr>
+        <w:t>.3]. Tỉnh:</w:t>
+      </w:r>
+      <w:r>
+        <w:rPr>
+          <w:rFonts w:ascii="Times New Roman" w:eastAsia="Times New Roman" w:hAnsi="Times New Roman" w:cs="Times New Roman"/>
+          <w:sz w:val="26"/>
+          <w:szCs w:val="26"/>
+          <w:lang w:val="vi-VN"/>
+        </w:rPr>
+        <w:t xml:space="preserve"> </w:t>
+      </w:r>
+      <w:r>
+        <w:rPr>
+          <w:rFonts w:ascii="Times New Roman" w:eastAsia="Times New Roman" w:hAnsi="Times New Roman" w:cs="Times New Roman"/>
+          <w:b/>
+          <w:bCs/>
+          <w:sz w:val="26"/>
+          <w:szCs w:val="26"/>
+          <w:lang w:val="vi-VN"/>
+        </w:rPr>
+        <w:t>{</w:t>
+      </w:r>
+      <w:r>
+        <w:rPr>
+          <w:rFonts w:ascii="Times New Roman" w:eastAsia="Times New Roman" w:hAnsi="Times New Roman" w:cs="Times New Roman"/>
+          <w:b/>
+          <w:bCs/>
+          <w:sz w:val="26"/>
+          <w:szCs w:val="26"/>
+          <w:lang w:val="vi-VN"/>
+        </w:rPr>
+        <w:t>diachi_</w:t>
+      </w:r>
+      <w:r>
+        <w:rPr>
+          <w:rFonts w:ascii="Times New Roman" w:eastAsia="Times New Roman" w:hAnsi="Times New Roman" w:cs="Times New Roman"/>
+          <w:b/>
+          <w:bCs/>
+          <w:sz w:val="26"/>
+          <w:szCs w:val="26"/>
+          <w:lang w:val="vi-VN"/>
+        </w:rPr>
+        <w:t>tinh}</w:t>
       </w:r>
       <w:r>
         <w:rPr>
@@ -3278,7 +3344,7 @@
                 </mc:Choice>
                 <mc:Fallback>
                   <w:pict>
-                    <v:shape w14:anchorId="2CF908D1" id="_x0000_s1027" type="#_x0000_t202" style="position:absolute;left:0;text-align:left;margin-left:9.25pt;margin-top:124.5pt;width:520.15pt;height:34.65pt;z-index:251676160;visibility:visible;mso-wrap-style:square;mso-width-percent:0;mso-height-percent:0;mso-wrap-distance-left:9pt;mso-wrap-distance-top:0;mso-wrap-distance-right:9pt;mso-wrap-distance-bottom:0;mso-position-horizontal:absolute;mso-position-horizontal-relative:text;mso-position-vertical:absolute;mso-position-vertical-relative:text;mso-width-percent:0;mso-height-percent:0;mso-width-relative:page;mso-height-relative:page;v-text-anchor:middle" o:gfxdata="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" filled="f" stroked="f">
+                    <v:shape w14:anchorId="2CF908D1" id="_x0000_s1027" type="#_x0000_t202" style="position:absolute;left:0;text-align:left;margin-left:9.25pt;margin-top:124.5pt;width:520.15pt;height:34.65pt;z-index:251676160;visibility:visible;mso-wrap-style:square;mso-width-percent:0;mso-height-percent:0;mso-wrap-distance-left:9pt;mso-wrap-distance-top:0;mso-wrap-distance-right:9pt;mso-wrap-distance-bottom:0;mso-position-horizontal:absolute;mso-position-horizontal-relative:text;mso-position-vertical:absolute;mso-position-vertical-relative:text;mso-width-percent:0;mso-height-percent:0;mso-width-relative:page;mso-height-relative:page;v-text-anchor:middle" o:gfxdata="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" filled="f" stroked="f">
                       <v:textbox style="mso-fit-shape-to-text:t" inset="1.44pt,1.8pt,1.44pt,1.8pt">
                         <w:txbxContent>
                           <w:p>
@@ -5248,23 +5314,7 @@
                 <w:b/>
                 <w:lang w:val="nl-NL"/>
               </w:rPr>
-              <w:t>{</w:t>
-            </w:r>
-            <w:r>
-              <w:rPr>
-                <w:rFonts w:ascii="Times New Roman" w:hAnsi="Times New Roman" w:cs="Times New Roman"/>
-                <w:b/>
-                <w:lang w:val="nl-NL"/>
-              </w:rPr>
-              <w:t>noidung</w:t>
-            </w:r>
-            <w:r>
-              <w:rPr>
-                <w:rFonts w:ascii="Times New Roman" w:hAnsi="Times New Roman" w:cs="Times New Roman"/>
-                <w:b/>
-                <w:lang w:val="nl-NL"/>
-              </w:rPr>
-              <w:t>}</w:t>
+              <w:t>{noidung}</w:t>
             </w:r>
           </w:p>
         </w:tc>
@@ -7305,6 +7355,7 @@
   <w:style w:type="character" w:default="1" w:styleId="DefaultParagraphFont">
     <w:name w:val="Default Paragraph Font"/>
     <w:uiPriority w:val="1"/>
+    <w:semiHidden/>
     <w:unhideWhenUsed/>
   </w:style>
   <w:style w:type="table" w:default="1" w:styleId="TableNormal">

</xml_diff>